<commit_message>
Correção atividade aula 19
</commit_message>
<xml_diff>
--- a/aula19/atividade_aula19.docx
+++ b/aula19/atividade_aula19.docx
@@ -66,7 +66,15 @@
     </w:p>
     <w:p>
       <w:r>
-        <w:t>CREATE DATABASE IF NOT EXISTS db_loja_de_jogos;</w:t>
+        <w:t xml:space="preserve">CREATE DATABASE IF NOT EXISTS </w:t>
+      </w:r>
+      <w:proofErr w:type="spellStart"/>
+      <w:r>
+        <w:t>db_loja_de_jogos</w:t>
+      </w:r>
+      <w:proofErr w:type="spellEnd"/>
+      <w:r>
+        <w:t>;</w:t>
       </w:r>
     </w:p>
     <w:p>
@@ -76,7 +84,15 @@
     </w:p>
     <w:p>
       <w:r>
-        <w:t>USE db_loja_de_jogos;</w:t>
+        <w:t xml:space="preserve">USE </w:t>
+      </w:r>
+      <w:proofErr w:type="spellStart"/>
+      <w:r>
+        <w:t>db_loja_de_jogos</w:t>
+      </w:r>
+      <w:proofErr w:type="spellEnd"/>
+      <w:r>
+        <w:t>;</w:t>
       </w:r>
     </w:p>
     <w:p>
@@ -86,8 +102,21 @@
     </w:p>
     <w:p>
       <w:r>
-        <w:t>CREATE TABLE IF NOT EXISTS tb_jogos(</w:t>
-      </w:r>
+        <w:t xml:space="preserve">CREATE TABLE IF NOT EXISTS </w:t>
+      </w:r>
+      <w:proofErr w:type="spellStart"/>
+      <w:r>
+        <w:t>tb_</w:t>
+      </w:r>
+      <w:proofErr w:type="gramStart"/>
+      <w:r>
+        <w:t>jogos</w:t>
+      </w:r>
+      <w:proofErr w:type="spellEnd"/>
+      <w:r>
+        <w:t>(</w:t>
+      </w:r>
+      <w:proofErr w:type="gramEnd"/>
     </w:p>
     <w:p>
       <w:r>
@@ -97,17 +126,57 @@
     </w:p>
     <w:p>
       <w:r>
-        <w:t xml:space="preserve">    nome VARCHAR(50),</w:t>
-      </w:r>
-    </w:p>
-    <w:p>
-      <w:r>
-        <w:t xml:space="preserve">    genero VARCHAR(20),</w:t>
-      </w:r>
-    </w:p>
-    <w:p>
-      <w:r>
-        <w:t xml:space="preserve">    preco DECIMAL(5,2),</w:t>
+        <w:t xml:space="preserve">    nome </w:t>
+      </w:r>
+      <w:proofErr w:type="gramStart"/>
+      <w:r>
+        <w:t>VARCHAR(</w:t>
+      </w:r>
+      <w:proofErr w:type="gramEnd"/>
+      <w:r>
+        <w:t>50),</w:t>
+      </w:r>
+    </w:p>
+    <w:p>
+      <w:r>
+        <w:t xml:space="preserve">    </w:t>
+      </w:r>
+      <w:proofErr w:type="spellStart"/>
+      <w:r>
+        <w:t>genero</w:t>
+      </w:r>
+      <w:proofErr w:type="spellEnd"/>
+      <w:r>
+        <w:t xml:space="preserve"> </w:t>
+      </w:r>
+      <w:proofErr w:type="gramStart"/>
+      <w:r>
+        <w:t>VARCHAR(</w:t>
+      </w:r>
+      <w:proofErr w:type="gramEnd"/>
+      <w:r>
+        <w:t>20),</w:t>
+      </w:r>
+    </w:p>
+    <w:p>
+      <w:r>
+        <w:t xml:space="preserve">    </w:t>
+      </w:r>
+      <w:proofErr w:type="spellStart"/>
+      <w:r>
+        <w:t>preco</w:t>
+      </w:r>
+      <w:proofErr w:type="spellEnd"/>
+      <w:r>
+        <w:t xml:space="preserve"> </w:t>
+      </w:r>
+      <w:proofErr w:type="gramStart"/>
+      <w:r>
+        <w:t>DECIMAL(</w:t>
+      </w:r>
+      <w:proofErr w:type="gramEnd"/>
+      <w:r>
+        <w:t>5,2),</w:t>
       </w:r>
     </w:p>
     <w:p>
@@ -117,7 +186,15 @@
     </w:p>
     <w:p>
       <w:r>
-        <w:t xml:space="preserve">    data_lancamento DATE</w:t>
+        <w:t xml:space="preserve">    </w:t>
+      </w:r>
+      <w:proofErr w:type="spellStart"/>
+      <w:r>
+        <w:t>data_lancamento</w:t>
+      </w:r>
+      <w:proofErr w:type="spellEnd"/>
+      <w:r>
+        <w:t xml:space="preserve"> DATE</w:t>
       </w:r>
     </w:p>
     <w:p>
@@ -132,7 +209,15 @@
     </w:p>
     <w:p>
       <w:r>
-        <w:t>DESC tb_jogos;</w:t>
+        <w:t xml:space="preserve">DESC </w:t>
+      </w:r>
+      <w:proofErr w:type="spellStart"/>
+      <w:r>
+        <w:t>tb_jogos</w:t>
+      </w:r>
+      <w:proofErr w:type="spellEnd"/>
+      <w:r>
+        <w:t>;</w:t>
       </w:r>
     </w:p>
     <w:p>
@@ -142,13 +227,42 @@
     </w:p>
     <w:p>
       <w:r>
-        <w:t>INSERT INTO tb_jogos</w:t>
-      </w:r>
+        <w:t xml:space="preserve">INSERT INTO </w:t>
+      </w:r>
+      <w:proofErr w:type="spellStart"/>
+      <w:r>
+        <w:t>tb_jogos</w:t>
+      </w:r>
+      <w:proofErr w:type="spellEnd"/>
     </w:p>
     <w:p>
       <w:r>
         <w:tab/>
-        <w:t>(nome, genero, preco, estoque, data_lancamento)</w:t>
+        <w:t xml:space="preserve">(nome, </w:t>
+      </w:r>
+      <w:proofErr w:type="spellStart"/>
+      <w:r>
+        <w:t>genero</w:t>
+      </w:r>
+      <w:proofErr w:type="spellEnd"/>
+      <w:r>
+        <w:t xml:space="preserve">, </w:t>
+      </w:r>
+      <w:proofErr w:type="spellStart"/>
+      <w:r>
+        <w:t>preco</w:t>
+      </w:r>
+      <w:proofErr w:type="spellEnd"/>
+      <w:r>
+        <w:t xml:space="preserve">, estoque, </w:t>
+      </w:r>
+      <w:proofErr w:type="spellStart"/>
+      <w:r>
+        <w:t>data_lancamento</w:t>
+      </w:r>
+      <w:proofErr w:type="spellEnd"/>
+      <w:r>
+        <w:t>)</w:t>
       </w:r>
     </w:p>
     <w:p>
@@ -158,22 +272,94 @@
     </w:p>
     <w:p>
       <w:r>
-        <w:t>('Minecraft', 'Sandbox', 26.95, 150, '2011-11-18'),</w:t>
-      </w:r>
-    </w:p>
-    <w:p>
-      <w:r>
-        <w:t>('The Legend of Zelda: Breath of the Wild', 'Adventure', 59.99, 80, '2017-03-03'),</w:t>
-      </w:r>
-    </w:p>
-    <w:p>
-      <w:r>
-        <w:t>('The Witcher 3: Wild Hunt', 'RPG', 39.99, 50, '2015-05-19'),</w:t>
-      </w:r>
-    </w:p>
-    <w:p>
-      <w:r>
-        <w:t>('Fortnite', 'Battle Royale', 0.00, 300, '2017-07-21'),</w:t>
+        <w:t>('</w:t>
+      </w:r>
+      <w:proofErr w:type="spellStart"/>
+      <w:r>
+        <w:t>Minecraft</w:t>
+      </w:r>
+      <w:proofErr w:type="spellEnd"/>
+      <w:r>
+        <w:t>', '</w:t>
+      </w:r>
+      <w:proofErr w:type="spellStart"/>
+      <w:r>
+        <w:t>Sandbox</w:t>
+      </w:r>
+      <w:proofErr w:type="spellEnd"/>
+      <w:r>
+        <w:t>', 26.95, 150, '2011-11-18'),</w:t>
+      </w:r>
+    </w:p>
+    <w:p>
+      <w:r>
+        <w:t xml:space="preserve">('The Legend </w:t>
+      </w:r>
+      <w:proofErr w:type="spellStart"/>
+      <w:r>
+        <w:t>of</w:t>
+      </w:r>
+      <w:proofErr w:type="spellEnd"/>
+      <w:r>
+        <w:t xml:space="preserve"> Zelda: </w:t>
+      </w:r>
+      <w:proofErr w:type="spellStart"/>
+      <w:r>
+        <w:t>Breath</w:t>
+      </w:r>
+      <w:proofErr w:type="spellEnd"/>
+      <w:r>
+        <w:t xml:space="preserve"> </w:t>
+      </w:r>
+      <w:proofErr w:type="spellStart"/>
+      <w:r>
+        <w:t>of</w:t>
+      </w:r>
+      <w:proofErr w:type="spellEnd"/>
+      <w:r>
+        <w:t xml:space="preserve"> </w:t>
+      </w:r>
+      <w:proofErr w:type="spellStart"/>
+      <w:r>
+        <w:t>the</w:t>
+      </w:r>
+      <w:proofErr w:type="spellEnd"/>
+      <w:r>
+        <w:t xml:space="preserve"> Wild', 'Adventure', 59.99, 80, '2017-03-03'),</w:t>
+      </w:r>
+    </w:p>
+    <w:p>
+      <w:r>
+        <w:t xml:space="preserve">('The </w:t>
+      </w:r>
+      <w:proofErr w:type="spellStart"/>
+      <w:r>
+        <w:t>Witcher</w:t>
+      </w:r>
+      <w:proofErr w:type="spellEnd"/>
+      <w:r>
+        <w:t xml:space="preserve"> 3: Wild Hunt', 'RPG', 39.99, 50, '2015-05-19'),</w:t>
+      </w:r>
+    </w:p>
+    <w:p>
+      <w:r>
+        <w:t>('</w:t>
+      </w:r>
+      <w:proofErr w:type="spellStart"/>
+      <w:r>
+        <w:t>Fortnite</w:t>
+      </w:r>
+      <w:proofErr w:type="spellEnd"/>
+      <w:r>
+        <w:t>', '</w:t>
+      </w:r>
+      <w:proofErr w:type="spellStart"/>
+      <w:r>
+        <w:t>Battle</w:t>
+      </w:r>
+      <w:proofErr w:type="spellEnd"/>
+      <w:r>
+        <w:t xml:space="preserve"> Royale', 0.00, 300, '2017-07-21'),</w:t>
       </w:r>
     </w:p>
     <w:p>
@@ -184,42 +370,178 @@
     <w:p>
       <w:r>
         <w:lastRenderedPageBreak/>
-        <w:t>('Call of Duty: Modern Warfare', 'FPS', 59.99, 120, '2019-10-25'),</w:t>
-      </w:r>
-    </w:p>
-    <w:p>
-      <w:r>
-        <w:t>('Overwatch', 'FPS', 39.99, 110, '2016-05-24'),</w:t>
-      </w:r>
-    </w:p>
-    <w:p>
-      <w:r>
-        <w:t>('Rocket League', 'Sports', 19.99, 60, '2015-07-07'),</w:t>
-      </w:r>
-    </w:p>
-    <w:p>
-      <w:r>
-        <w:t>('Among Us', 'Party', 4.99, 200, '2018-06-15'),</w:t>
-      </w:r>
-    </w:p>
-    <w:p>
-      <w:r>
-        <w:t>('Apex Legends', 'Battle Royale', 0.00, 210, '2019-02-04'),</w:t>
-      </w:r>
-    </w:p>
-    <w:p>
-      <w:r>
-        <w:t>('Red Dead Redemption 2', 'Adventure', 59.99, 75, '2018-10-26'),</w:t>
-      </w:r>
-    </w:p>
-    <w:p>
-      <w:r>
-        <w:t>('Stardew Valley', 'Simulation', 14.99, 100, '2016-02-26'),</w:t>
-      </w:r>
-    </w:p>
-    <w:p>
-      <w:r>
-        <w:t>('Valorant', 'FPS', 0.00, 250, '2020-06-02'),</w:t>
+        <w:t>('</w:t>
+      </w:r>
+      <w:proofErr w:type="spellStart"/>
+      <w:r>
+        <w:t>Call</w:t>
+      </w:r>
+      <w:proofErr w:type="spellEnd"/>
+      <w:r>
+        <w:t xml:space="preserve"> </w:t>
+      </w:r>
+      <w:proofErr w:type="spellStart"/>
+      <w:r>
+        <w:t>of</w:t>
+      </w:r>
+      <w:proofErr w:type="spellEnd"/>
+      <w:r>
+        <w:t xml:space="preserve"> </w:t>
+      </w:r>
+      <w:proofErr w:type="spellStart"/>
+      <w:r>
+        <w:t>Duty</w:t>
+      </w:r>
+      <w:proofErr w:type="spellEnd"/>
+      <w:r>
+        <w:t xml:space="preserve">: </w:t>
+      </w:r>
+      <w:proofErr w:type="spellStart"/>
+      <w:r>
+        <w:t>Modern</w:t>
+      </w:r>
+      <w:proofErr w:type="spellEnd"/>
+      <w:r>
+        <w:t xml:space="preserve"> </w:t>
+      </w:r>
+      <w:proofErr w:type="spellStart"/>
+      <w:r>
+        <w:t>Warfare</w:t>
+      </w:r>
+      <w:proofErr w:type="spellEnd"/>
+      <w:r>
+        <w:t>', 'FPS', 59.99, 120, '2019-10-25'),</w:t>
+      </w:r>
+    </w:p>
+    <w:p>
+      <w:r>
+        <w:t>('</w:t>
+      </w:r>
+      <w:proofErr w:type="spellStart"/>
+      <w:r>
+        <w:t>Overwatch</w:t>
+      </w:r>
+      <w:proofErr w:type="spellEnd"/>
+      <w:r>
+        <w:t>', 'FPS', 39.99, 110, '2016-05-24'),</w:t>
+      </w:r>
+    </w:p>
+    <w:p>
+      <w:r>
+        <w:t>('</w:t>
+      </w:r>
+      <w:proofErr w:type="spellStart"/>
+      <w:r>
+        <w:t>Rocket</w:t>
+      </w:r>
+      <w:proofErr w:type="spellEnd"/>
+      <w:r>
+        <w:t xml:space="preserve"> League', 'Sports', 19.99, 60, '2015-07-07'),</w:t>
+      </w:r>
+    </w:p>
+    <w:p>
+      <w:r>
+        <w:t>('</w:t>
+      </w:r>
+      <w:proofErr w:type="spellStart"/>
+      <w:r>
+        <w:t>Among</w:t>
+      </w:r>
+      <w:proofErr w:type="spellEnd"/>
+      <w:r>
+        <w:t xml:space="preserve"> Us', '</w:t>
+      </w:r>
+      <w:proofErr w:type="spellStart"/>
+      <w:r>
+        <w:t>Party</w:t>
+      </w:r>
+      <w:proofErr w:type="spellEnd"/>
+      <w:r>
+        <w:t>', 4.99, 200, '2018-06-15'),</w:t>
+      </w:r>
+    </w:p>
+    <w:p>
+      <w:r>
+        <w:t xml:space="preserve">('Apex </w:t>
+      </w:r>
+      <w:proofErr w:type="spellStart"/>
+      <w:r>
+        <w:t>Legends</w:t>
+      </w:r>
+      <w:proofErr w:type="spellEnd"/>
+      <w:r>
+        <w:t>', '</w:t>
+      </w:r>
+      <w:proofErr w:type="spellStart"/>
+      <w:r>
+        <w:t>Battle</w:t>
+      </w:r>
+      <w:proofErr w:type="spellEnd"/>
+      <w:r>
+        <w:t xml:space="preserve"> Royale', 0.00, 210, '2019-02-04'),</w:t>
+      </w:r>
+    </w:p>
+    <w:p>
+      <w:r>
+        <w:t>('</w:t>
+      </w:r>
+      <w:proofErr w:type="spellStart"/>
+      <w:r>
+        <w:t>Red</w:t>
+      </w:r>
+      <w:proofErr w:type="spellEnd"/>
+      <w:r>
+        <w:t xml:space="preserve"> </w:t>
+      </w:r>
+      <w:proofErr w:type="spellStart"/>
+      <w:r>
+        <w:t>Dead</w:t>
+      </w:r>
+      <w:proofErr w:type="spellEnd"/>
+      <w:r>
+        <w:t xml:space="preserve"> </w:t>
+      </w:r>
+      <w:proofErr w:type="spellStart"/>
+      <w:r>
+        <w:t>Redemption</w:t>
+      </w:r>
+      <w:proofErr w:type="spellEnd"/>
+      <w:r>
+        <w:t xml:space="preserve"> 2', 'Adventure', 59.99, 75, '2018-10-26'),</w:t>
+      </w:r>
+    </w:p>
+    <w:p>
+      <w:r>
+        <w:t>('</w:t>
+      </w:r>
+      <w:proofErr w:type="spellStart"/>
+      <w:r>
+        <w:t>Stardew</w:t>
+      </w:r>
+      <w:proofErr w:type="spellEnd"/>
+      <w:r>
+        <w:t xml:space="preserve"> Valley', '</w:t>
+      </w:r>
+      <w:proofErr w:type="spellStart"/>
+      <w:r>
+        <w:t>Simulation</w:t>
+      </w:r>
+      <w:proofErr w:type="spellEnd"/>
+      <w:r>
+        <w:t>', 14.99, 100, '2016-02-26'),</w:t>
+      </w:r>
+    </w:p>
+    <w:p>
+      <w:r>
+        <w:t>('</w:t>
+      </w:r>
+      <w:proofErr w:type="spellStart"/>
+      <w:r>
+        <w:t>Valorant</w:t>
+      </w:r>
+      <w:proofErr w:type="spellEnd"/>
+      <w:r>
+        <w:t>', 'FPS', 0.00, 250, '2020-06-02'),</w:t>
       </w:r>
     </w:p>
     <w:p>
@@ -229,32 +551,128 @@
     </w:p>
     <w:p>
       <w:r>
-        <w:t>('Fall Guys', 'Party', 19.99, 150, '2020-08-04'),</w:t>
-      </w:r>
-    </w:p>
-    <w:p>
-      <w:r>
-        <w:t>('Animal Crossing: New Horizons', 'Simulation', 59.99, 130, '2020-03-20'),</w:t>
-      </w:r>
-    </w:p>
-    <w:p>
-      <w:r>
-        <w:t>('The Sims 4', 'Simulation', 39.99, 90, '2014-09-02'),</w:t>
-      </w:r>
-    </w:p>
-    <w:p>
-      <w:r>
-        <w:t>('Civilization VI', 'Strategy', 59.99, 45, '2016-10-21'),</w:t>
-      </w:r>
-    </w:p>
-    <w:p>
-      <w:r>
-        <w:t>('League of Legends', 'MOBA', 0.00, 320, '2009-10-27'),</w:t>
-      </w:r>
-    </w:p>
-    <w:p>
-      <w:r>
-        <w:t>('Halo Infinite', 'FPS', 59.99, 85, '2021-12-08');</w:t>
+        <w:t>('</w:t>
+      </w:r>
+      <w:proofErr w:type="spellStart"/>
+      <w:r>
+        <w:t>Fall</w:t>
+      </w:r>
+      <w:proofErr w:type="spellEnd"/>
+      <w:r>
+        <w:t xml:space="preserve"> </w:t>
+      </w:r>
+      <w:proofErr w:type="spellStart"/>
+      <w:r>
+        <w:t>Guys</w:t>
+      </w:r>
+      <w:proofErr w:type="spellEnd"/>
+      <w:r>
+        <w:t>', '</w:t>
+      </w:r>
+      <w:proofErr w:type="spellStart"/>
+      <w:r>
+        <w:t>Party</w:t>
+      </w:r>
+      <w:proofErr w:type="spellEnd"/>
+      <w:r>
+        <w:t>', 19.99, 150, '2020-08-04'),</w:t>
+      </w:r>
+    </w:p>
+    <w:p>
+      <w:r>
+        <w:t xml:space="preserve">('Animal Crossing: New </w:t>
+      </w:r>
+      <w:proofErr w:type="spellStart"/>
+      <w:r>
+        <w:t>Horizons</w:t>
+      </w:r>
+      <w:proofErr w:type="spellEnd"/>
+      <w:r>
+        <w:t>', '</w:t>
+      </w:r>
+      <w:proofErr w:type="spellStart"/>
+      <w:r>
+        <w:t>Simulation</w:t>
+      </w:r>
+      <w:proofErr w:type="spellEnd"/>
+      <w:r>
+        <w:t>', 59.99, 130, '2020-03-20'),</w:t>
+      </w:r>
+    </w:p>
+    <w:p>
+      <w:r>
+        <w:t xml:space="preserve">('The </w:t>
+      </w:r>
+      <w:proofErr w:type="spellStart"/>
+      <w:r>
+        <w:t>Sims</w:t>
+      </w:r>
+      <w:proofErr w:type="spellEnd"/>
+      <w:r>
+        <w:t xml:space="preserve"> 4', '</w:t>
+      </w:r>
+      <w:proofErr w:type="spellStart"/>
+      <w:r>
+        <w:t>Simulation</w:t>
+      </w:r>
+      <w:proofErr w:type="spellEnd"/>
+      <w:r>
+        <w:t>', 39.99, 90, '2014-09-02'),</w:t>
+      </w:r>
+    </w:p>
+    <w:p>
+      <w:r>
+        <w:t>('</w:t>
+      </w:r>
+      <w:proofErr w:type="spellStart"/>
+      <w:r>
+        <w:t>Civilization</w:t>
+      </w:r>
+      <w:proofErr w:type="spellEnd"/>
+      <w:r>
+        <w:t xml:space="preserve"> VI', '</w:t>
+      </w:r>
+      <w:proofErr w:type="spellStart"/>
+      <w:r>
+        <w:t>Strategy</w:t>
+      </w:r>
+      <w:proofErr w:type="spellEnd"/>
+      <w:r>
+        <w:t>', 59.99, 45, '2016-10-21'),</w:t>
+      </w:r>
+    </w:p>
+    <w:p>
+      <w:r>
+        <w:t xml:space="preserve">('League </w:t>
+      </w:r>
+      <w:proofErr w:type="spellStart"/>
+      <w:r>
+        <w:t>of</w:t>
+      </w:r>
+      <w:proofErr w:type="spellEnd"/>
+      <w:r>
+        <w:t xml:space="preserve"> </w:t>
+      </w:r>
+      <w:proofErr w:type="spellStart"/>
+      <w:r>
+        <w:t>Legends</w:t>
+      </w:r>
+      <w:proofErr w:type="spellEnd"/>
+      <w:r>
+        <w:t>', 'MOBA', 0.00, 320, '2009-10-27'),</w:t>
+      </w:r>
+    </w:p>
+    <w:p>
+      <w:r>
+        <w:t xml:space="preserve">('Halo </w:t>
+      </w:r>
+      <w:proofErr w:type="spellStart"/>
+      <w:r>
+        <w:t>Infinite</w:t>
+      </w:r>
+      <w:proofErr w:type="spellEnd"/>
+      <w:r>
+        <w:t>', 'FPS', 59.99, 85, '2021-12-08');</w:t>
       </w:r>
     </w:p>
     <w:p>
@@ -274,7 +692,15 @@
     </w:p>
     <w:p>
       <w:r>
-        <w:t>SELECT * FROM tb_jogos;</w:t>
+        <w:t xml:space="preserve">SELECT * FROM </w:t>
+      </w:r>
+      <w:proofErr w:type="spellStart"/>
+      <w:r>
+        <w:t>tb_jogos</w:t>
+      </w:r>
+      <w:proofErr w:type="spellEnd"/>
+      <w:r>
+        <w:t>;</w:t>
       </w:r>
     </w:p>
     <w:p>
@@ -284,12 +710,25 @@
     </w:p>
     <w:p>
       <w:r>
-        <w:t>SELECT * FROM tb_jogos</w:t>
-      </w:r>
-    </w:p>
-    <w:p>
-      <w:r>
-        <w:t>WHERE genero = 'FPS';</w:t>
+        <w:t xml:space="preserve">SELECT * FROM </w:t>
+      </w:r>
+      <w:proofErr w:type="spellStart"/>
+      <w:r>
+        <w:t>tb_jogos</w:t>
+      </w:r>
+      <w:proofErr w:type="spellEnd"/>
+    </w:p>
+    <w:p>
+      <w:r>
+        <w:t xml:space="preserve">WHERE </w:t>
+      </w:r>
+      <w:proofErr w:type="spellStart"/>
+      <w:r>
+        <w:t>genero</w:t>
+      </w:r>
+      <w:proofErr w:type="spellEnd"/>
+      <w:r>
+        <w:t xml:space="preserve"> = 'FPS';</w:t>
       </w:r>
     </w:p>
     <w:p>
@@ -299,12 +738,25 @@
     </w:p>
     <w:p>
       <w:r>
-        <w:t>SELECT * FROM tb_jogos</w:t>
-      </w:r>
-    </w:p>
-    <w:p>
-      <w:r>
-        <w:t>WHERE preco &gt; 50;</w:t>
+        <w:t xml:space="preserve">SELECT * FROM </w:t>
+      </w:r>
+      <w:proofErr w:type="spellStart"/>
+      <w:r>
+        <w:t>tb_jogos</w:t>
+      </w:r>
+      <w:proofErr w:type="spellEnd"/>
+    </w:p>
+    <w:p>
+      <w:r>
+        <w:t xml:space="preserve">WHERE </w:t>
+      </w:r>
+      <w:proofErr w:type="spellStart"/>
+      <w:r>
+        <w:t>preco</w:t>
+      </w:r>
+      <w:proofErr w:type="spellEnd"/>
+      <w:r>
+        <w:t xml:space="preserve"> &gt; 50;</w:t>
       </w:r>
     </w:p>
     <w:p>
@@ -314,27 +766,85 @@
     </w:p>
     <w:p>
       <w:r>
-        <w:t>SELECT * FROM tb_jogos</w:t>
-      </w:r>
-    </w:p>
-    <w:p>
-      <w:r>
-        <w:t>WHERE preco BETWEEN 20 AND 40;</w:t>
-      </w:r>
-    </w:p>
-    <w:p>
-      <w:r>
-        <w:t>-- 5. Selecionar jogos de gênero 'Battle Royale' ou 'Party'</w:t>
-      </w:r>
-    </w:p>
-    <w:p>
-      <w:r>
-        <w:t>SELECT * FROM tb_jogos</w:t>
-      </w:r>
-    </w:p>
-    <w:p>
-      <w:r>
-        <w:t>WHERE genero IN ('Battle Royale', 'Party');</w:t>
+        <w:t xml:space="preserve">SELECT * FROM </w:t>
+      </w:r>
+      <w:proofErr w:type="spellStart"/>
+      <w:r>
+        <w:t>tb_jogos</w:t>
+      </w:r>
+      <w:proofErr w:type="spellEnd"/>
+    </w:p>
+    <w:p>
+      <w:r>
+        <w:t xml:space="preserve">WHERE </w:t>
+      </w:r>
+      <w:proofErr w:type="spellStart"/>
+      <w:r>
+        <w:t>preco</w:t>
+      </w:r>
+      <w:proofErr w:type="spellEnd"/>
+      <w:r>
+        <w:t xml:space="preserve"> BETWEEN 20 AND 40;</w:t>
+      </w:r>
+    </w:p>
+    <w:p>
+      <w:r>
+        <w:t>-- 5. Selecionar jogos de gênero '</w:t>
+      </w:r>
+      <w:proofErr w:type="spellStart"/>
+      <w:r>
+        <w:t>Battle</w:t>
+      </w:r>
+      <w:proofErr w:type="spellEnd"/>
+      <w:r>
+        <w:t xml:space="preserve"> Royale' ou '</w:t>
+      </w:r>
+      <w:proofErr w:type="spellStart"/>
+      <w:r>
+        <w:t>Party</w:t>
+      </w:r>
+      <w:proofErr w:type="spellEnd"/>
+      <w:r>
+        <w:t>'</w:t>
+      </w:r>
+    </w:p>
+    <w:p>
+      <w:r>
+        <w:t xml:space="preserve">SELECT * FROM </w:t>
+      </w:r>
+      <w:proofErr w:type="spellStart"/>
+      <w:r>
+        <w:t>tb_jogos</w:t>
+      </w:r>
+      <w:proofErr w:type="spellEnd"/>
+    </w:p>
+    <w:p>
+      <w:r>
+        <w:t xml:space="preserve">WHERE </w:t>
+      </w:r>
+      <w:proofErr w:type="spellStart"/>
+      <w:r>
+        <w:t>genero</w:t>
+      </w:r>
+      <w:proofErr w:type="spellEnd"/>
+      <w:r>
+        <w:t xml:space="preserve"> IN ('</w:t>
+      </w:r>
+      <w:proofErr w:type="spellStart"/>
+      <w:r>
+        <w:t>Battle</w:t>
+      </w:r>
+      <w:proofErr w:type="spellEnd"/>
+      <w:r>
+        <w:t xml:space="preserve"> Royale', '</w:t>
+      </w:r>
+      <w:proofErr w:type="spellStart"/>
+      <w:r>
+        <w:t>Party</w:t>
+      </w:r>
+      <w:proofErr w:type="spellEnd"/>
+      <w:r>
+        <w:t>');</w:t>
       </w:r>
     </w:p>
     <w:p>
@@ -344,13 +854,26 @@
     </w:p>
     <w:p>
       <w:r>
-        <w:t>SELECT * FROM tb_jogos</w:t>
-      </w:r>
+        <w:t xml:space="preserve">SELECT * FROM </w:t>
+      </w:r>
+      <w:proofErr w:type="spellStart"/>
+      <w:r>
+        <w:t>tb_jogos</w:t>
+      </w:r>
+      <w:proofErr w:type="spellEnd"/>
     </w:p>
     <w:p>
       <w:r>
         <w:lastRenderedPageBreak/>
-        <w:t>WHERE data_lancamento &gt; '2015-12-31';</w:t>
+        <w:t xml:space="preserve">WHERE </w:t>
+      </w:r>
+      <w:proofErr w:type="spellStart"/>
+      <w:r>
+        <w:t>data_lancamento</w:t>
+      </w:r>
+      <w:proofErr w:type="spellEnd"/>
+      <w:r>
+        <w:t xml:space="preserve"> &gt; '2015-12-31';</w:t>
       </w:r>
     </w:p>
     <w:p>
@@ -360,12 +883,25 @@
     </w:p>
     <w:p>
       <w:r>
-        <w:t xml:space="preserve"> SELECT * FROM tb_jogos</w:t>
-      </w:r>
-    </w:p>
-    <w:p>
-      <w:r>
-        <w:t xml:space="preserve"> WHERE genero &lt;&gt; 'FPS';</w:t>
+        <w:t xml:space="preserve"> SELECT * FROM </w:t>
+      </w:r>
+      <w:proofErr w:type="spellStart"/>
+      <w:r>
+        <w:t>tb_jogos</w:t>
+      </w:r>
+      <w:proofErr w:type="spellEnd"/>
+    </w:p>
+    <w:p>
+      <w:r>
+        <w:t xml:space="preserve"> WHERE </w:t>
+      </w:r>
+      <w:proofErr w:type="spellStart"/>
+      <w:r>
+        <w:t>genero</w:t>
+      </w:r>
+      <w:proofErr w:type="spellEnd"/>
+      <w:r>
+        <w:t xml:space="preserve"> &lt;&gt; 'FPS';</w:t>
       </w:r>
     </w:p>
     <w:p>
@@ -375,8 +911,13 @@
     </w:p>
     <w:p>
       <w:r>
-        <w:t xml:space="preserve"> SELECT * FROM tb_jogos</w:t>
-      </w:r>
+        <w:t xml:space="preserve"> SELECT * FROM </w:t>
+      </w:r>
+      <w:proofErr w:type="spellStart"/>
+      <w:r>
+        <w:t>tb_jogos</w:t>
+      </w:r>
+      <w:proofErr w:type="spellEnd"/>
     </w:p>
     <w:p>
       <w:r>
@@ -390,12 +931,25 @@
     </w:p>
     <w:p>
       <w:r>
-        <w:t xml:space="preserve"> SELECT * FROM tb_jogos</w:t>
-      </w:r>
-    </w:p>
-    <w:p>
-      <w:r>
-        <w:t xml:space="preserve"> WHERE preco = '0';</w:t>
+        <w:t xml:space="preserve"> SELECT * FROM </w:t>
+      </w:r>
+      <w:proofErr w:type="spellStart"/>
+      <w:r>
+        <w:t>tb_jogos</w:t>
+      </w:r>
+      <w:proofErr w:type="spellEnd"/>
+    </w:p>
+    <w:p>
+      <w:r>
+        <w:t xml:space="preserve"> WHERE </w:t>
+      </w:r>
+      <w:proofErr w:type="spellStart"/>
+      <w:r>
+        <w:t>preco</w:t>
+      </w:r>
+      <w:proofErr w:type="spellEnd"/>
+      <w:r>
+        <w:t xml:space="preserve"> = '0';</w:t>
       </w:r>
     </w:p>
     <w:p>
@@ -405,8 +959,13 @@
     </w:p>
     <w:p>
       <w:r>
-        <w:t xml:space="preserve"> SELECT * FROM tb_jogos</w:t>
-      </w:r>
+        <w:t xml:space="preserve"> SELECT * FROM </w:t>
+      </w:r>
+      <w:proofErr w:type="spellStart"/>
+      <w:r>
+        <w:t>tb_jogos</w:t>
+      </w:r>
+      <w:proofErr w:type="spellEnd"/>
     </w:p>
     <w:p>
       <w:r>
@@ -415,17 +974,38 @@
     </w:p>
     <w:p>
       <w:r>
-        <w:t>-- 11. Atualizar o preço de 'Rocket League' para 29.99</w:t>
-      </w:r>
-    </w:p>
-    <w:p>
-      <w:r>
-        <w:t xml:space="preserve"> UPDATE tb_jogos</w:t>
-      </w:r>
-    </w:p>
-    <w:p>
-      <w:r>
-        <w:t xml:space="preserve"> SET preco = '29.99'</w:t>
+        <w:t>-- 11. Atualizar o preço de '</w:t>
+      </w:r>
+      <w:proofErr w:type="spellStart"/>
+      <w:r>
+        <w:t>Rocket</w:t>
+      </w:r>
+      <w:proofErr w:type="spellEnd"/>
+      <w:r>
+        <w:t xml:space="preserve"> League' para 29.99</w:t>
+      </w:r>
+    </w:p>
+    <w:p>
+      <w:r>
+        <w:t xml:space="preserve"> UPDATE </w:t>
+      </w:r>
+      <w:proofErr w:type="spellStart"/>
+      <w:r>
+        <w:t>tb_jogos</w:t>
+      </w:r>
+      <w:proofErr w:type="spellEnd"/>
+    </w:p>
+    <w:p>
+      <w:r>
+        <w:t xml:space="preserve"> SET </w:t>
+      </w:r>
+      <w:proofErr w:type="spellStart"/>
+      <w:r>
+        <w:t>preco</w:t>
+      </w:r>
+      <w:proofErr w:type="spellEnd"/>
+      <w:r>
+        <w:t xml:space="preserve"> = '29.99'</w:t>
       </w:r>
     </w:p>
     <w:p>
@@ -440,8 +1020,13 @@
     </w:p>
     <w:p>
       <w:r>
-        <w:t xml:space="preserve"> DELETE FROM tb_jogos</w:t>
-      </w:r>
+        <w:t xml:space="preserve"> DELETE FROM </w:t>
+      </w:r>
+      <w:proofErr w:type="spellStart"/>
+      <w:r>
+        <w:t>tb_jogos</w:t>
+      </w:r>
+      <w:proofErr w:type="spellEnd"/>
     </w:p>
     <w:p>
       <w:r>
@@ -450,17 +1035,54 @@
     </w:p>
     <w:p>
       <w:r>
-        <w:t xml:space="preserve"> -- 13. Excluir jogos cujo nome é 'Fall Guys'</w:t>
-      </w:r>
-    </w:p>
-    <w:p>
-      <w:r>
-        <w:t xml:space="preserve"> DELETE FROM tb_jogos</w:t>
-      </w:r>
-    </w:p>
-    <w:p>
-      <w:r>
-        <w:t xml:space="preserve"> WHERE nome = 'Fall Guys';</w:t>
+        <w:t xml:space="preserve"> -- 13. Excluir jogos cujo nome é '</w:t>
+      </w:r>
+      <w:proofErr w:type="spellStart"/>
+      <w:r>
+        <w:t>Fall</w:t>
+      </w:r>
+      <w:proofErr w:type="spellEnd"/>
+      <w:r>
+        <w:t xml:space="preserve"> </w:t>
+      </w:r>
+      <w:proofErr w:type="spellStart"/>
+      <w:r>
+        <w:t>Guys</w:t>
+      </w:r>
+      <w:proofErr w:type="spellEnd"/>
+      <w:r>
+        <w:t>'</w:t>
+      </w:r>
+    </w:p>
+    <w:p>
+      <w:r>
+        <w:t xml:space="preserve"> DELETE FROM </w:t>
+      </w:r>
+      <w:proofErr w:type="spellStart"/>
+      <w:r>
+        <w:t>tb_jogos</w:t>
+      </w:r>
+      <w:proofErr w:type="spellEnd"/>
+    </w:p>
+    <w:p>
+      <w:r>
+        <w:t xml:space="preserve"> WHERE nome = '</w:t>
+      </w:r>
+      <w:proofErr w:type="spellStart"/>
+      <w:r>
+        <w:t>Fall</w:t>
+      </w:r>
+      <w:proofErr w:type="spellEnd"/>
+      <w:r>
+        <w:t xml:space="preserve"> </w:t>
+      </w:r>
+      <w:proofErr w:type="spellStart"/>
+      <w:r>
+        <w:t>Guys</w:t>
+      </w:r>
+      <w:proofErr w:type="spellEnd"/>
+      <w:r>
+        <w:t>';</w:t>
       </w:r>
     </w:p>
     <w:p>
@@ -470,8 +1092,13 @@
     </w:p>
     <w:p>
       <w:r>
-        <w:t xml:space="preserve"> SELECT * FROM tb_jogos</w:t>
-      </w:r>
+        <w:t xml:space="preserve"> SELECT * FROM </w:t>
+      </w:r>
+      <w:proofErr w:type="spellStart"/>
+      <w:r>
+        <w:t>tb_jogos</w:t>
+      </w:r>
+      <w:proofErr w:type="spellEnd"/>
     </w:p>
     <w:p>
       <w:r>
@@ -485,12 +1112,25 @@
     </w:p>
     <w:p>
       <w:r>
-        <w:t xml:space="preserve"> SELECT * FROM tb_jogos</w:t>
-      </w:r>
-    </w:p>
-    <w:p>
-      <w:r>
-        <w:t xml:space="preserve"> WHERE data_lancamento &lt; '2010-01-01';</w:t>
+        <w:t xml:space="preserve"> SELECT * FROM </w:t>
+      </w:r>
+      <w:proofErr w:type="spellStart"/>
+      <w:r>
+        <w:t>tb_jogos</w:t>
+      </w:r>
+      <w:proofErr w:type="spellEnd"/>
+    </w:p>
+    <w:p>
+      <w:r>
+        <w:t xml:space="preserve"> WHERE </w:t>
+      </w:r>
+      <w:proofErr w:type="spellStart"/>
+      <w:r>
+        <w:t>data_lancamento</w:t>
+      </w:r>
+      <w:proofErr w:type="spellEnd"/>
+      <w:r>
+        <w:t xml:space="preserve"> &lt; '2010-01-01';</w:t>
       </w:r>
     </w:p>
     <w:p>
@@ -500,8 +1140,13 @@
     </w:p>
     <w:p>
       <w:r>
-        <w:t xml:space="preserve"> SELECT * FROM tb_jogos</w:t>
-      </w:r>
+        <w:t xml:space="preserve"> SELECT * FROM </w:t>
+      </w:r>
+      <w:proofErr w:type="spellStart"/>
+      <w:r>
+        <w:t>tb_jogos</w:t>
+      </w:r>
+      <w:proofErr w:type="spellEnd"/>
     </w:p>
     <w:p>
       <w:r>
@@ -521,8 +1166,13 @@
     </w:p>
     <w:p>
       <w:r>
-        <w:t xml:space="preserve"> SELECT * FROM tb_jogos</w:t>
-      </w:r>
+        <w:t xml:space="preserve"> SELECT * FROM </w:t>
+      </w:r>
+      <w:proofErr w:type="spellStart"/>
+      <w:r>
+        <w:t>tb_jogos</w:t>
+      </w:r>
+      <w:proofErr w:type="spellEnd"/>
     </w:p>
     <w:p>
       <w:r>
@@ -536,8 +1186,16 @@
     </w:p>
     <w:p>
       <w:r>
-        <w:t>DELETE FROM tb_jogos</w:t>
-      </w:r>
+        <w:t>SELECT *</w:t>
+      </w:r>
+      <w:r>
+        <w:t xml:space="preserve"> FROM </w:t>
+      </w:r>
+      <w:proofErr w:type="spellStart"/>
+      <w:r>
+        <w:t>tb_jogos</w:t>
+      </w:r>
+      <w:proofErr w:type="spellEnd"/>
     </w:p>
     <w:p>
       <w:r>
@@ -547,7 +1205,15 @@
     <w:p/>
     <w:p>
       <w:r>
-        <w:t>-- DROP DATABASE db_loja_de_jogos;</w:t>
+        <w:t xml:space="preserve">-- DROP DATABASE </w:t>
+      </w:r>
+      <w:proofErr w:type="spellStart"/>
+      <w:r>
+        <w:t>db_loja_de_jogos</w:t>
+      </w:r>
+      <w:proofErr w:type="spellEnd"/>
+      <w:r>
+        <w:t>;</w:t>
       </w:r>
     </w:p>
     <w:sectPr>

</xml_diff>